<commit_message>
Cambio en el diagrma
Atributo nuevo
</commit_message>
<xml_diff>
--- a/TP Nuevo Foro FIUBA.docx
+++ b/TP Nuevo Foro FIUBA.docx
@@ -731,10 +731,10 @@
         <w:spacing w:after="0" w:line="276" w:lineRule="auto"/>
         <w:ind w:left="0"/>
         <w:sectPr>
-          <w:headerReference w:type="default" r:id="rId7"/>
-          <w:footerReference w:type="default" r:id="rId8"/>
-          <w:headerReference w:type="first" r:id="rId9"/>
-          <w:footerReference w:type="first" r:id="rId10"/>
+          <w:headerReference w:type="default" r:id="rId8"/>
+          <w:footerReference w:type="default" r:id="rId9"/>
+          <w:headerReference w:type="first" r:id="rId10"/>
+          <w:footerReference w:type="first" r:id="rId11"/>
           <w:pgSz w:w="12240" w:h="15840"/>
           <w:pgMar w:top="1440" w:right="1440" w:bottom="1440" w:left="1440" w:header="0" w:footer="720" w:gutter="0"/>
           <w:pgNumType w:start="1"/>
@@ -894,7 +894,25 @@
         </w:numPr>
       </w:pPr>
       <w:r>
-        <w:t>Valorar publicaciones y comentarios de otros usuarios con un puntaje. Estas valoraciones conformarán un puntaje global para el usuario.</w:t>
+        <w:t>Valorar publicaciones y comentarios de otros usuarios con un</w:t>
+      </w:r>
+      <w:r>
+        <w:t>a calificación</w:t>
+      </w:r>
+      <w:r>
+        <w:t xml:space="preserve">. Estas </w:t>
+      </w:r>
+      <w:r>
+        <w:t>calificaciones</w:t>
+      </w:r>
+      <w:r>
+        <w:t xml:space="preserve"> conformarán un </w:t>
+      </w:r>
+      <w:r>
+        <w:t>promedio</w:t>
+      </w:r>
+      <w:r>
+        <w:t xml:space="preserve"> para el usuario.</w:t>
       </w:r>
     </w:p>
     <w:p>
@@ -905,7 +923,13 @@
         </w:numPr>
       </w:pPr>
       <w:r>
-        <w:t>Aplicar filtros sobre quién puede comentar una publicación en base a materias cursadas o puntaje.</w:t>
+        <w:t xml:space="preserve">Aplicar filtros sobre quién puede comentar una publicación en base a materias cursadas o </w:t>
+      </w:r>
+      <w:r>
+        <w:t>promedio</w:t>
+      </w:r>
+      <w:r>
+        <w:t>.</w:t>
       </w:r>
     </w:p>
     <w:p>
@@ -972,7 +996,13 @@
         <w:t>Usuario:</w:t>
       </w:r>
       <w:r>
-        <w:t xml:space="preserve"> Es la clase central del sistema. Es quien crea, modifica, comenta y elimina publicaciones. Puede también intercambiar mensajes privados con otros usuarios. Además puede establecer filtros sobre las publicaciones creadas y valorar los comentarios de otros usuarios. Puede buscar además publicaciones aplicando filtros si se requiere.</w:t>
+        <w:t xml:space="preserve"> Es la clase central del sistema. Es quien crea, modifica, comenta y elimina publicaciones. Puede también intercambiar mensajes privados con otros usuarios. Además puede establecer filtros sobre las publicaciones creadas y </w:t>
+      </w:r>
+      <w:r>
+        <w:t>calificar</w:t>
+      </w:r>
+      <w:r>
+        <w:t xml:space="preserve"> los comentarios de otros usuarios. Puede buscar además publicaciones aplicando filtros si se requiere.</w:t>
       </w:r>
     </w:p>
     <w:p>
@@ -984,7 +1014,13 @@
         <w:t>Publicación</w:t>
       </w:r>
       <w:r>
-        <w:t>: Las publicaciones pueden ser comentadas y valoradas por otros usuarios del sistema. Se puede adjuntar un archivo a las mismas.</w:t>
+        <w:t xml:space="preserve">: Las publicaciones pueden ser comentadas y </w:t>
+      </w:r>
+      <w:r>
+        <w:t>calificadas</w:t>
+      </w:r>
+      <w:r>
+        <w:t xml:space="preserve"> por otros usuarios del sistema. Se puede adjuntar un archivo a las mismas.</w:t>
       </w:r>
       <w:r>
         <w:br/>
@@ -1392,10 +1428,10 @@
         </w:rPr>
         <w:lastRenderedPageBreak/>
         <w:drawing>
-          <wp:inline distT="0" distB="0" distL="0" distR="0" wp14:anchorId="26F7E324" wp14:editId="0ED1A18A">
+          <wp:inline distT="0" distB="0" distL="0" distR="0" wp14:anchorId="157D028A" wp14:editId="6BE2BDA5">
             <wp:extent cx="5943600" cy="6901180"/>
             <wp:effectExtent l="0" t="0" r="0" b="0"/>
-            <wp:docPr id="3" name="Imagen 3"/>
+            <wp:docPr id="2" name="Imagen 2"/>
             <wp:cNvGraphicFramePr>
               <a:graphicFrameLocks xmlns:a="http://schemas.openxmlformats.org/drawingml/2006/main" noChangeAspect="1"/>
             </wp:cNvGraphicFramePr>
@@ -1403,11 +1439,11 @@
               <a:graphicData uri="http://schemas.openxmlformats.org/drawingml/2006/picture">
                 <pic:pic xmlns:pic="http://schemas.openxmlformats.org/drawingml/2006/picture">
                   <pic:nvPicPr>
-                    <pic:cNvPr id="3" name="Imagen de diagrama de clases foro.png"/>
+                    <pic:cNvPr id="2" name="diagrama de clases foro.jpg"/>
                     <pic:cNvPicPr/>
                   </pic:nvPicPr>
                   <pic:blipFill>
-                    <a:blip r:embed="rId13">
+                    <a:blip r:embed="rId14">
                       <a:extLst>
                         <a:ext uri="{28A0092B-C50C-407E-A947-70E740481C1C}">
                           <a14:useLocalDpi xmlns:a14="http://schemas.microsoft.com/office/drawing/2010/main" val="0"/>
@@ -1478,7 +1514,23 @@
           <w:sz w:val="20"/>
           <w:szCs w:val="20"/>
         </w:rPr>
-        <w:t xml:space="preserve">Con el fin de limitar el origen de los usuarios que hacen comentarios sobre mi publicación, como usuario creador de la publicación, quiero poder establecer un filtro a partir del puntaje del usuario que quiere hacer un comentario. </w:t>
+        <w:t xml:space="preserve">Con el fin de limitar el origen de los usuarios que hacen comentarios sobre mi publicación, como usuario creador de la publicación, quiero poder establecer un filtro a partir del </w:t>
+      </w:r>
+      <w:r>
+        <w:rPr>
+          <w:rFonts w:ascii="Arial" w:eastAsia="Arial" w:hAnsi="Arial" w:cs="Arial"/>
+          <w:sz w:val="20"/>
+          <w:szCs w:val="20"/>
+        </w:rPr>
+        <w:t>promedio</w:t>
+      </w:r>
+      <w:r>
+        <w:rPr>
+          <w:rFonts w:ascii="Arial" w:eastAsia="Arial" w:hAnsi="Arial" w:cs="Arial"/>
+          <w:sz w:val="20"/>
+          <w:szCs w:val="20"/>
+        </w:rPr>
+        <w:t xml:space="preserve"> del usuario que quiere hacer un comentario. </w:t>
       </w:r>
       <w:r>
         <w:rPr>
@@ -1503,7 +1555,23 @@
           <w:sz w:val="20"/>
           <w:szCs w:val="20"/>
         </w:rPr>
-        <w:t xml:space="preserve">Regla asociada: Para que un usuario pueda comentar sobre una publicación, debe pasar el filtro de materias y/o de puntaje. </w:t>
+        <w:t xml:space="preserve">Regla asociada: Para que un usuario pueda comentar sobre una publicación, debe pasar el filtro de materias y/o de </w:t>
+      </w:r>
+      <w:r>
+        <w:rPr>
+          <w:rFonts w:ascii="Arial" w:eastAsia="Arial" w:hAnsi="Arial" w:cs="Arial"/>
+          <w:sz w:val="20"/>
+          <w:szCs w:val="20"/>
+        </w:rPr>
+        <w:t>promedio</w:t>
+      </w:r>
+      <w:r>
+        <w:rPr>
+          <w:rFonts w:ascii="Arial" w:eastAsia="Arial" w:hAnsi="Arial" w:cs="Arial"/>
+          <w:sz w:val="20"/>
+          <w:szCs w:val="20"/>
+        </w:rPr>
+        <w:t xml:space="preserve">. </w:t>
       </w:r>
     </w:p>
     <w:p>
@@ -1518,7 +1586,43 @@
         </w:tabs>
       </w:pPr>
       <w:r>
-        <w:t xml:space="preserve">Regla asociada: El puntaje de un usuario se calcula haciendo el promedio de todos los puntajes obtenidos, teniendo más peso los puntajes dados por los usuarios con puntajes altos. </w:t>
+        <w:t xml:space="preserve">Regla asociada: El </w:t>
+      </w:r>
+      <w:r>
+        <w:t>promedio</w:t>
+      </w:r>
+      <w:r>
+        <w:t xml:space="preserve"> de un usuario se calcula </w:t>
+      </w:r>
+      <w:r>
+        <w:t>haciendo el promedio de todos la</w:t>
+      </w:r>
+      <w:r>
+        <w:t xml:space="preserve">s </w:t>
+      </w:r>
+      <w:r>
+        <w:t>calificaciones obtenida</w:t>
+      </w:r>
+      <w:r>
+        <w:t>s, teniendo más peso l</w:t>
+      </w:r>
+      <w:r>
+        <w:t>as</w:t>
+      </w:r>
+      <w:r>
+        <w:t xml:space="preserve"> </w:t>
+      </w:r>
+      <w:r>
+        <w:t>calificaciones dada</w:t>
+      </w:r>
+      <w:r>
+        <w:t xml:space="preserve">s por los usuarios con </w:t>
+      </w:r>
+      <w:r>
+        <w:t>promedios</w:t>
+      </w:r>
+      <w:r>
+        <w:t xml:space="preserve"> altos. </w:t>
       </w:r>
     </w:p>
     <w:p>
@@ -1533,15 +1637,47 @@
         </w:tabs>
       </w:pPr>
       <w:r>
-        <w:t xml:space="preserve">Regla asociada: La clasificación de un usuario según su puntaje es: </w:t>
+        <w:t xml:space="preserve">Regla asociada: La clasificación de un usuario según su </w:t>
+      </w:r>
+      <w:r>
+        <w:t>promedio</w:t>
+      </w:r>
+      <w:r>
+        <w:t xml:space="preserve"> es: </w:t>
       </w:r>
       <w:r>
         <w:br/>
-        <w:t xml:space="preserve">    - Un usuario que tenga un puntaje de dos sobre cinco se considera muy desconfiable. </w:t>
+        <w:t xml:space="preserve">    </w:t>
+      </w:r>
+      <w:r>
+        <w:t xml:space="preserve">- Un usuario que tenga un promedio de entre cero y uno sobre cinco se considera </w:t>
       </w:r>
       <w:r>
         <w:br/>
-        <w:t xml:space="preserve">    - Un usuario que tenga un puntaje de tres sobre cinco se considera “tomarlo con   </w:t>
+        <w:t xml:space="preserve">      muy desconfiable.</w:t>
+      </w:r>
+      <w:r>
+        <w:br/>
+        <w:t xml:space="preserve">    </w:t>
+      </w:r>
+      <w:r>
+        <w:t xml:space="preserve">- Un usuario que tenga un </w:t>
+      </w:r>
+      <w:r>
+        <w:t>promedio</w:t>
+      </w:r>
+      <w:r>
+        <w:t xml:space="preserve"> de dos sobre cinco se considera desconfiable. </w:t>
+      </w:r>
+      <w:r>
+        <w:br/>
+        <w:t xml:space="preserve">    - Un usuario que tenga un </w:t>
+      </w:r>
+      <w:r>
+        <w:t>promedio</w:t>
+      </w:r>
+      <w:r>
+        <w:t xml:space="preserve"> de tres sobre cinco se considera “tomarlo con   </w:t>
       </w:r>
       <w:r>
         <w:br/>
@@ -1549,17 +1685,27 @@
       </w:r>
       <w:r>
         <w:br/>
-        <w:t xml:space="preserve">    - Un usuario que tenga un puntaje de cuatro sobre cinco se considera confiable. </w:t>
+        <w:t xml:space="preserve">    - Un usuario que tenga un </w:t>
+      </w:r>
+      <w:r>
+        <w:t>promedio</w:t>
+      </w:r>
+      <w:r>
+        <w:t xml:space="preserve"> de cuatro sobre cinco se considera confiable. </w:t>
       </w:r>
       <w:r>
         <w:br/>
-        <w:t xml:space="preserve">    - Un usuario que tenga un puntaje de </w:t>
-      </w:r>
-      <w:bookmarkStart w:id="13" w:name="_GoBack"/>
+        <w:t xml:space="preserve">    - Un usuario que tenga un </w:t>
+      </w:r>
+      <w:r>
+        <w:t>promedio</w:t>
+      </w:r>
+      <w:r>
+        <w:t xml:space="preserve"> de </w:t>
+      </w:r>
       <w:r>
         <w:t xml:space="preserve">cinco sobre cinco </w:t>
       </w:r>
-      <w:bookmarkEnd w:id="13"/>
       <w:r>
         <w:t xml:space="preserve">se considera muy confiable. </w:t>
       </w:r>
@@ -1589,15 +1735,31 @@
           <w:numId w:val="4"/>
         </w:numPr>
       </w:pPr>
-      <w:bookmarkStart w:id="14" w:name="_jlkvz0quefj" w:colFirst="0" w:colLast="0"/>
-      <w:bookmarkEnd w:id="14"/>
+      <w:bookmarkStart w:id="13" w:name="_jlkvz0quefj" w:colFirst="0" w:colLast="0"/>
+      <w:bookmarkEnd w:id="13"/>
       <w:r>
         <w:rPr>
           <w:rFonts w:ascii="Arial" w:eastAsia="Arial" w:hAnsi="Arial" w:cs="Arial"/>
           <w:sz w:val="20"/>
           <w:szCs w:val="20"/>
         </w:rPr>
-        <w:t xml:space="preserve">Regla asociada: Para que un usuario pueda comentar sobre una publicación, debe pasar el filtro de materias y/o de puntaje. </w:t>
+        <w:t xml:space="preserve">Regla asociada: Para que un usuario pueda comentar sobre una publicación, debe pasar el filtro de materias y/o de </w:t>
+      </w:r>
+      <w:r>
+        <w:rPr>
+          <w:rFonts w:ascii="Arial" w:eastAsia="Arial" w:hAnsi="Arial" w:cs="Arial"/>
+          <w:sz w:val="20"/>
+          <w:szCs w:val="20"/>
+        </w:rPr>
+        <w:t>promedio</w:t>
+      </w:r>
+      <w:r>
+        <w:rPr>
+          <w:rFonts w:ascii="Arial" w:eastAsia="Arial" w:hAnsi="Arial" w:cs="Arial"/>
+          <w:sz w:val="20"/>
+          <w:szCs w:val="20"/>
+        </w:rPr>
+        <w:t xml:space="preserve">. </w:t>
       </w:r>
     </w:p>
     <w:p>
@@ -1657,7 +1819,23 @@
           <w:sz w:val="20"/>
           <w:szCs w:val="20"/>
         </w:rPr>
-        <w:t xml:space="preserve">Con el fin de dar un feedback sobre un comentario en una publicación, como usuario que subió la publicación, quiero poder ponerle un puntaje al usuario que subió el comentario. </w:t>
+        <w:t>Con el fin de dar un feedback sobre un comentario en una publicación, como usuario que subió la publicación, quiero poder ponerl</w:t>
+      </w:r>
+      <w:r>
+        <w:rPr>
+          <w:rFonts w:ascii="Arial" w:eastAsia="Arial" w:hAnsi="Arial" w:cs="Arial"/>
+          <w:sz w:val="20"/>
+          <w:szCs w:val="20"/>
+        </w:rPr>
+        <w:t xml:space="preserve">e una calificación </w:t>
+      </w:r>
+      <w:r>
+        <w:rPr>
+          <w:rFonts w:ascii="Arial" w:eastAsia="Arial" w:hAnsi="Arial" w:cs="Arial"/>
+          <w:sz w:val="20"/>
+          <w:szCs w:val="20"/>
+        </w:rPr>
+        <w:t xml:space="preserve">al usuario que subió el comentario. </w:t>
       </w:r>
     </w:p>
     <w:p>
@@ -1687,17 +1865,13 @@
         <w:contextualSpacing/>
       </w:pPr>
       <w:r>
-        <w:t>Regla asociada: Para que un usuario pueda comentar sobre una publicación, esta no debe estar cerrada.</w:t>
-      </w:r>
-    </w:p>
-    <w:p>
-      <w:pPr>
-        <w:spacing w:after="0"/>
-        <w:ind w:left="0"/>
-      </w:pPr>
-      <w:r>
-        <w:t xml:space="preserve">    </w:t>
-      </w:r>
+        <w:t>Regla asociada: Para que un usuario pueda comentar sobre una publicac</w:t>
+      </w:r>
+      <w:r>
+        <w:t>ión, esta no debe estar cerrada</w:t>
+      </w:r>
+      <w:bookmarkStart w:id="14" w:name="_GoBack"/>
+      <w:bookmarkEnd w:id="14"/>
     </w:p>
     <w:p>
       <w:pPr>
@@ -1714,7 +1888,23 @@
           <w:szCs w:val="20"/>
         </w:rPr>
         <w:lastRenderedPageBreak/>
-        <w:t xml:space="preserve">Con el fin de dar un feedback sobre una publicación, como usuario que no subió la publicación, quiero poder ponerle un puntaje al usuario que subió la misma. </w:t>
+        <w:t>Con el fin de dar un feedback sobre una publicación, como usuario que no subió la publi</w:t>
+      </w:r>
+      <w:r>
+        <w:rPr>
+          <w:rFonts w:ascii="Arial" w:eastAsia="Arial" w:hAnsi="Arial" w:cs="Arial"/>
+          <w:sz w:val="20"/>
+          <w:szCs w:val="20"/>
+        </w:rPr>
+        <w:t xml:space="preserve">cación, quiero poder ponerle una calificación </w:t>
+      </w:r>
+      <w:r>
+        <w:rPr>
+          <w:rFonts w:ascii="Arial" w:eastAsia="Arial" w:hAnsi="Arial" w:cs="Arial"/>
+          <w:sz w:val="20"/>
+          <w:szCs w:val="20"/>
+        </w:rPr>
+        <w:t xml:space="preserve">al usuario que subió la misma. </w:t>
       </w:r>
     </w:p>
     <w:p>
@@ -1748,7 +1938,23 @@
           <w:sz w:val="20"/>
           <w:szCs w:val="20"/>
         </w:rPr>
-        <w:t xml:space="preserve">Con el fin de realizar una búsqueda de usuarios acotada, como usuario , quiero poder filtrar los resultados de la búsqueda por puntaje. </w:t>
+        <w:t xml:space="preserve">Con el fin de realizar una búsqueda de usuarios acotada, como usuario , quiero poder filtrar los resultados de la búsqueda por </w:t>
+      </w:r>
+      <w:r>
+        <w:rPr>
+          <w:rFonts w:ascii="Arial" w:eastAsia="Arial" w:hAnsi="Arial" w:cs="Arial"/>
+          <w:sz w:val="20"/>
+          <w:szCs w:val="20"/>
+        </w:rPr>
+        <w:t>promedio</w:t>
+      </w:r>
+      <w:r>
+        <w:rPr>
+          <w:rFonts w:ascii="Arial" w:eastAsia="Arial" w:hAnsi="Arial" w:cs="Arial"/>
+          <w:sz w:val="20"/>
+          <w:szCs w:val="20"/>
+        </w:rPr>
+        <w:t xml:space="preserve">. </w:t>
       </w:r>
     </w:p>
     <w:p>
@@ -1775,6 +1981,11 @@
           <w:ilvl w:val="0"/>
           <w:numId w:val="4"/>
         </w:numPr>
+        <w:rPr>
+          <w:rFonts w:ascii="Arial" w:eastAsia="Arial" w:hAnsi="Arial" w:cs="Arial"/>
+          <w:sz w:val="20"/>
+          <w:szCs w:val="20"/>
+        </w:rPr>
       </w:pPr>
       <w:bookmarkStart w:id="15" w:name="_3dy6vkm" w:colFirst="0" w:colLast="0"/>
       <w:bookmarkEnd w:id="15"/>
@@ -1827,7 +2038,23 @@
           <w:sz w:val="20"/>
           <w:szCs w:val="20"/>
         </w:rPr>
-        <w:t>Para que un usuario pueda comentar sobre una publicación, debe pasar el filtro de materias y/o de puntaje.</w:t>
+        <w:t xml:space="preserve">Para que un usuario pueda comentar sobre una publicación, debe pasar el filtro de materias y/o de </w:t>
+      </w:r>
+      <w:r>
+        <w:rPr>
+          <w:rFonts w:ascii="Arial" w:eastAsia="Arial" w:hAnsi="Arial" w:cs="Arial"/>
+          <w:sz w:val="20"/>
+          <w:szCs w:val="20"/>
+        </w:rPr>
+        <w:t>promedio</w:t>
+      </w:r>
+      <w:r>
+        <w:rPr>
+          <w:rFonts w:ascii="Arial" w:eastAsia="Arial" w:hAnsi="Arial" w:cs="Arial"/>
+          <w:sz w:val="20"/>
+          <w:szCs w:val="20"/>
+        </w:rPr>
+        <w:t>.</w:t>
       </w:r>
     </w:p>
     <w:p>
@@ -1865,7 +2092,31 @@
         <w:contextualSpacing/>
       </w:pPr>
       <w:r>
-        <w:t xml:space="preserve">El puntaje de un usuario se calcula haciendo el promedio de todos los puntajes obtenidos, teniendo más peso los puntajes dados por los usuarios con puntajes altos. </w:t>
+        <w:t xml:space="preserve">El </w:t>
+      </w:r>
+      <w:r>
+        <w:t xml:space="preserve">promedio </w:t>
+      </w:r>
+      <w:r>
+        <w:t xml:space="preserve">de un usuario se calcula </w:t>
+      </w:r>
+      <w:r>
+        <w:t>haciendo el promedio de todos la</w:t>
+      </w:r>
+      <w:r>
+        <w:t xml:space="preserve">s </w:t>
+      </w:r>
+      <w:r>
+        <w:t>calificaciones obtenidas, teniendo más peso las calificaciones dada</w:t>
+      </w:r>
+      <w:r>
+        <w:t xml:space="preserve">s por los usuarios con </w:t>
+      </w:r>
+      <w:r>
+        <w:t xml:space="preserve">promedios </w:t>
+      </w:r>
+      <w:r>
+        <w:t xml:space="preserve">altos. </w:t>
       </w:r>
     </w:p>
     <w:p>
@@ -1890,23 +2141,49 @@
         <w:contextualSpacing/>
       </w:pPr>
       <w:r>
-        <w:t xml:space="preserve">La clasificación de un usuario según su puntaje es: </w:t>
+        <w:t xml:space="preserve">La clasificación de un usuario según su </w:t>
+      </w:r>
+      <w:r>
+        <w:t>promedio</w:t>
+      </w:r>
+      <w:r>
+        <w:t xml:space="preserve"> es: </w:t>
       </w:r>
       <w:r>
         <w:br/>
-        <w:t xml:space="preserve">    - Un usuario que tenga un puntaje de dos sobre cinco se considera muy desconfiable. </w:t>
+      </w:r>
+      <w:r>
+        <w:t xml:space="preserve">    - Un usuario que tenga un promedio de entre cero y uno sobre cinco se considera </w:t>
       </w:r>
       <w:r>
         <w:br/>
-        <w:t xml:space="preserve">    - Un usuario que tenga un puntaje de tres sobre cinco se considera “tomarlo con pinzas”. </w:t>
+        <w:t xml:space="preserve">      muy desconfiable.</w:t>
       </w:r>
       <w:r>
         <w:br/>
-        <w:t xml:space="preserve">    - Un usuario que tenga un puntaje de cuatro sobre cinco se considera confiable. </w:t>
+        <w:t xml:space="preserve">    - Un usuario que tenga un promedio de dos sobre cinco se considera desconfiable. </w:t>
       </w:r>
       <w:r>
         <w:br/>
-        <w:t xml:space="preserve">    - Un usuario que tenga un puntaje de cinco sobre cinco se considera muy confiable. </w:t>
+        <w:t xml:space="preserve">    - Un usuario que tenga un promedio de tres sobre cinco se considera “tomarlo con   </w:t>
+      </w:r>
+      <w:r>
+        <w:br/>
+        <w:t xml:space="preserve">      pinzas”. </w:t>
+      </w:r>
+      <w:r>
+        <w:br/>
+        <w:t xml:space="preserve">    - Un usuario que tenga un promedio de cuatro sobre cinco se considera confiable. </w:t>
+      </w:r>
+      <w:r>
+        <w:br/>
+        <w:t xml:space="preserve">    - Un usuario que tenga un promedio de </w:t>
+      </w:r>
+      <w:r>
+        <w:t xml:space="preserve">cinco sobre cinco </w:t>
+      </w:r>
+      <w:r>
+        <w:t>se considera muy confiable.</w:t>
       </w:r>
     </w:p>
     <w:p>
@@ -2486,7 +2763,7 @@
         <w:sz w:val="16"/>
         <w:szCs w:val="16"/>
       </w:rPr>
-      <w:t>1</w:t>
+      <w:t>4</w:t>
     </w:r>
     <w:r>
       <w:rPr>
@@ -4340,4 +4617,16 @@
   </a:objectDefaults>
   <a:extraClrSchemeLst/>
 </a:theme>
+</file>
+
+<file path=customXml/item1.xml><?xml version="1.0" encoding="utf-8"?>
+<b:Sources xmlns:b="http://schemas.openxmlformats.org/officeDocument/2006/bibliography" xmlns="http://schemas.openxmlformats.org/officeDocument/2006/bibliography" SelectedStyle="\APASixthEditionOfficeOnline.xsl" StyleName="APA" Version="6"/>
+</file>
+
+<file path=customXml/itemProps1.xml><?xml version="1.0" encoding="utf-8"?>
+<ds:datastoreItem xmlns:ds="http://schemas.openxmlformats.org/officeDocument/2006/customXml" ds:itemID="{09198E70-7F3E-499D-968A-D643FD8C297F}">
+  <ds:schemaRefs>
+    <ds:schemaRef ds:uri="http://schemas.openxmlformats.org/officeDocument/2006/bibliography"/>
+  </ds:schemaRefs>
+</ds:datastoreItem>
 </file>
</xml_diff>

<commit_message>
- Encuesta en publicación (LISTO)
</commit_message>
<xml_diff>
--- a/TP Nuevo Foro FIUBA.docx
+++ b/TP Nuevo Foro FIUBA.docx
@@ -1259,7 +1259,6 @@
     <w:p>
       <w:pPr>
         <w:spacing w:after="280" w:line="240" w:lineRule="auto"/>
-        <w:ind w:left="0"/>
         <w:rPr>
           <w:color w:val="24292E"/>
         </w:rPr>
@@ -1268,7 +1267,6 @@
     <w:p>
       <w:pPr>
         <w:spacing w:after="280" w:line="240" w:lineRule="auto"/>
-        <w:ind w:left="0"/>
         <w:rPr>
           <w:color w:val="24292E"/>
         </w:rPr>
@@ -1277,7 +1275,6 @@
     <w:p>
       <w:pPr>
         <w:spacing w:after="280" w:line="240" w:lineRule="auto"/>
-        <w:ind w:left="0"/>
         <w:rPr>
           <w:color w:val="24292E"/>
         </w:rPr>
@@ -1286,7 +1283,6 @@
     <w:p>
       <w:pPr>
         <w:spacing w:after="280" w:line="240" w:lineRule="auto"/>
-        <w:ind w:left="0"/>
         <w:rPr>
           <w:color w:val="24292E"/>
         </w:rPr>
@@ -1295,7 +1291,6 @@
     <w:p>
       <w:pPr>
         <w:spacing w:after="280" w:line="240" w:lineRule="auto"/>
-        <w:ind w:left="0"/>
         <w:rPr>
           <w:color w:val="24292E"/>
         </w:rPr>
@@ -1304,7 +1299,6 @@
     <w:p>
       <w:pPr>
         <w:spacing w:after="280" w:line="240" w:lineRule="auto"/>
-        <w:ind w:left="0"/>
         <w:rPr>
           <w:color w:val="24292E"/>
         </w:rPr>
@@ -1313,7 +1307,6 @@
     <w:p>
       <w:pPr>
         <w:spacing w:after="280" w:line="240" w:lineRule="auto"/>
-        <w:ind w:left="0"/>
         <w:rPr>
           <w:color w:val="24292E"/>
         </w:rPr>
@@ -1322,7 +1315,6 @@
     <w:p>
       <w:pPr>
         <w:spacing w:after="280" w:line="240" w:lineRule="auto"/>
-        <w:ind w:left="0"/>
         <w:rPr>
           <w:color w:val="24292E"/>
         </w:rPr>
@@ -1331,7 +1323,6 @@
     <w:p>
       <w:pPr>
         <w:spacing w:after="280" w:line="240" w:lineRule="auto"/>
-        <w:ind w:left="0"/>
         <w:rPr>
           <w:color w:val="24292E"/>
         </w:rPr>
@@ -1340,7 +1331,6 @@
     <w:p>
       <w:pPr>
         <w:spacing w:after="280" w:line="240" w:lineRule="auto"/>
-        <w:ind w:left="0"/>
         <w:rPr>
           <w:color w:val="24292E"/>
         </w:rPr>
@@ -1349,7 +1339,6 @@
     <w:p>
       <w:pPr>
         <w:spacing w:after="280" w:line="240" w:lineRule="auto"/>
-        <w:ind w:left="0"/>
         <w:rPr>
           <w:color w:val="24292E"/>
         </w:rPr>
@@ -1358,7 +1347,6 @@
     <w:p>
       <w:pPr>
         <w:spacing w:after="280" w:line="240" w:lineRule="auto"/>
-        <w:ind w:left="0"/>
         <w:rPr>
           <w:color w:val="24292E"/>
         </w:rPr>
@@ -1371,23 +1359,38 @@
           <w:color w:val="24292E"/>
         </w:rPr>
       </w:pPr>
-      <w:commentRangeStart w:id="5"/>
+    </w:p>
+    <w:p>
+      <w:pPr>
+        <w:spacing w:after="280" w:line="240" w:lineRule="auto"/>
+        <w:rPr>
+          <w:color w:val="24292E"/>
+        </w:rPr>
+      </w:pPr>
+    </w:p>
+    <w:p>
+      <w:pPr>
+        <w:spacing w:after="280" w:line="240" w:lineRule="auto"/>
+        <w:rPr>
+          <w:color w:val="24292E"/>
+        </w:rPr>
+      </w:pPr>
+      <w:bookmarkStart w:id="5" w:name="_GoBack"/>
+      <w:bookmarkEnd w:id="5"/>
       <w:commentRangeStart w:id="6"/>
       <w:commentRangeStart w:id="7"/>
       <w:commentRangeStart w:id="8"/>
       <w:commentRangeStart w:id="9"/>
       <w:commentRangeStart w:id="10"/>
       <w:commentRangeStart w:id="11"/>
+      <w:commentRangeStart w:id="12"/>
       <w:r>
         <w:rPr>
           <w:color w:val="24292E"/>
         </w:rPr>
+        <w:lastRenderedPageBreak/>
         <w:t>Para brindar un mayor grado de detalle sobre cuestiones propias de la implementación, el siguiente diagrama de clases presenta entidades adicionales a las centrales anteriormente presentadas y comentadas.</w:t>
       </w:r>
-      <w:commentRangeEnd w:id="5"/>
-      <w:r>
-        <w:commentReference w:id="5"/>
-      </w:r>
       <w:commentRangeEnd w:id="6"/>
       <w:r>
         <w:commentReference w:id="6"/>
@@ -1411,6 +1414,10 @@
       <w:commentRangeEnd w:id="11"/>
       <w:r>
         <w:commentReference w:id="11"/>
+      </w:r>
+      <w:commentRangeEnd w:id="12"/>
+      <w:r>
+        <w:commentReference w:id="12"/>
       </w:r>
     </w:p>
     <w:p>
@@ -1426,7 +1433,6 @@
           <w:noProof/>
           <w:color w:val="24292E"/>
         </w:rPr>
-        <w:lastRenderedPageBreak/>
         <w:drawing>
           <wp:inline distT="0" distB="0" distL="0" distR="0" wp14:anchorId="157D028A" wp14:editId="6BE2BDA5">
             <wp:extent cx="5943600" cy="6901180"/>
@@ -1489,8 +1495,8 @@
           <w:szCs w:val="22"/>
         </w:rPr>
       </w:pPr>
-      <w:bookmarkStart w:id="12" w:name="_tyjcwt" w:colFirst="0" w:colLast="0"/>
-      <w:bookmarkEnd w:id="12"/>
+      <w:bookmarkStart w:id="13" w:name="_tyjcwt" w:colFirst="0" w:colLast="0"/>
+      <w:bookmarkEnd w:id="13"/>
       <w:r>
         <w:lastRenderedPageBreak/>
         <w:t>Sección 3.</w:t>
@@ -1735,8 +1741,8 @@
           <w:numId w:val="4"/>
         </w:numPr>
       </w:pPr>
-      <w:bookmarkStart w:id="13" w:name="_jlkvz0quefj" w:colFirst="0" w:colLast="0"/>
-      <w:bookmarkEnd w:id="13"/>
+      <w:bookmarkStart w:id="14" w:name="_jlkvz0quefj" w:colFirst="0" w:colLast="0"/>
+      <w:bookmarkEnd w:id="14"/>
       <w:r>
         <w:rPr>
           <w:rFonts w:ascii="Arial" w:eastAsia="Arial" w:hAnsi="Arial" w:cs="Arial"/>
@@ -1857,21 +1863,33 @@
     </w:p>
     <w:p>
       <w:pPr>
+        <w:pStyle w:val="Ttulo1"/>
         <w:numPr>
           <w:ilvl w:val="1"/>
           <w:numId w:val="4"/>
         </w:numPr>
-        <w:spacing w:after="0"/>
-        <w:contextualSpacing/>
-      </w:pPr>
-      <w:r>
+        <w:rPr>
+          <w:rFonts w:ascii="Arial" w:hAnsi="Arial" w:cs="Arial"/>
+          <w:sz w:val="20"/>
+          <w:szCs w:val="20"/>
+        </w:rPr>
+      </w:pPr>
+      <w:r>
+        <w:rPr>
+          <w:rFonts w:ascii="Arial" w:hAnsi="Arial" w:cs="Arial"/>
+          <w:sz w:val="20"/>
+          <w:szCs w:val="20"/>
+        </w:rPr>
         <w:t>Regla asociada: Para que un usuario pueda comentar sobre una publicac</w:t>
       </w:r>
       <w:r>
+        <w:rPr>
+          <w:rFonts w:ascii="Arial" w:hAnsi="Arial" w:cs="Arial"/>
+          <w:sz w:val="20"/>
+          <w:szCs w:val="20"/>
+        </w:rPr>
         <w:t>ión, esta no debe estar cerrada</w:t>
       </w:r>
-      <w:bookmarkStart w:id="14" w:name="_GoBack"/>
-      <w:bookmarkEnd w:id="14"/>
     </w:p>
     <w:p>
       <w:pPr>
@@ -1887,7 +1905,6 @@
           <w:sz w:val="20"/>
           <w:szCs w:val="20"/>
         </w:rPr>
-        <w:lastRenderedPageBreak/>
         <w:t>Con el fin de dar un feedback sobre una publicación, como usuario que no subió la publi</w:t>
       </w:r>
       <w:r>
@@ -1997,19 +2014,101 @@
         </w:rPr>
         <w:t>Con el fin de buscar una publicación, como usuario quiero poder hacer una búsqueda de publicaciones filtrando a partir de materia y cátedra.</w:t>
       </w:r>
-    </w:p>
-    <w:p>
-      <w:pPr>
-        <w:pStyle w:val="Ttulo1"/>
+      <w:r>
         <w:rPr>
           <w:rFonts w:ascii="Arial" w:eastAsia="Arial" w:hAnsi="Arial" w:cs="Arial"/>
           <w:sz w:val="20"/>
           <w:szCs w:val="20"/>
         </w:rPr>
-      </w:pPr>
-      <w:bookmarkStart w:id="16" w:name="_1t3h5sf" w:colFirst="0" w:colLast="0"/>
-      <w:bookmarkEnd w:id="16"/>
+        <w:br/>
+      </w:r>
+    </w:p>
+    <w:p>
+      <w:pPr>
+        <w:pStyle w:val="Ttulo1"/>
+        <w:numPr>
+          <w:ilvl w:val="0"/>
+          <w:numId w:val="4"/>
+        </w:numPr>
+        <w:rPr>
+          <w:rFonts w:ascii="Arial" w:eastAsia="Arial" w:hAnsi="Arial" w:cs="Arial"/>
+          <w:sz w:val="20"/>
+          <w:szCs w:val="20"/>
+        </w:rPr>
+      </w:pPr>
+      <w:r>
+        <w:rPr>
+          <w:rFonts w:ascii="Arial" w:eastAsia="Arial" w:hAnsi="Arial" w:cs="Arial"/>
+          <w:sz w:val="20"/>
+          <w:szCs w:val="20"/>
+        </w:rPr>
+        <w:lastRenderedPageBreak/>
+        <w:t>Con el fin de manifestar mi opinión, como usuario que no creó la publicación, quiero poder participar en su encuesta asociada.</w:t>
+      </w:r>
+    </w:p>
+    <w:p>
+      <w:pPr>
+        <w:pStyle w:val="Prrafodelista"/>
+        <w:numPr>
+          <w:ilvl w:val="0"/>
+          <w:numId w:val="6"/>
+        </w:numPr>
+        <w:ind w:left="990"/>
+      </w:pPr>
+      <w:r>
+        <w:t xml:space="preserve">Regla asociada: </w:t>
+      </w:r>
+      <w:commentRangeStart w:id="16"/>
+      <w:r>
+        <w:t xml:space="preserve">Un </w:t>
+      </w:r>
+      <w:commentRangeEnd w:id="16"/>
+      <w:r>
+        <w:commentReference w:id="16"/>
+      </w:r>
+      <w:r>
+        <w:t xml:space="preserve">usuario </w:t>
+      </w:r>
       <w:commentRangeStart w:id="17"/>
+      <w:r>
+        <w:t xml:space="preserve">no puede participar (elegir una opción) en una encuesta más de una vez. </w:t>
+      </w:r>
+      <w:commentRangeEnd w:id="17"/>
+      <w:r>
+        <w:commentReference w:id="17"/>
+      </w:r>
+      <w:r>
+        <w:br/>
+      </w:r>
+    </w:p>
+    <w:p>
+      <w:pPr>
+        <w:pStyle w:val="Prrafodelista"/>
+        <w:numPr>
+          <w:ilvl w:val="0"/>
+          <w:numId w:val="6"/>
+        </w:numPr>
+        <w:ind w:left="990"/>
+      </w:pPr>
+      <w:r>
+        <w:t xml:space="preserve">Regla asociada: </w:t>
+      </w:r>
+      <w:r>
+        <w:t>Un usuario no puede participar (elegir una opción) en su propia encuesta.</w:t>
+      </w:r>
+    </w:p>
+    <w:p>
+      <w:pPr>
+        <w:pStyle w:val="Ttulo1"/>
+        <w:rPr>
+          <w:rFonts w:ascii="Arial" w:eastAsia="Arial" w:hAnsi="Arial" w:cs="Arial"/>
+          <w:sz w:val="20"/>
+          <w:szCs w:val="20"/>
+        </w:rPr>
+      </w:pPr>
+      <w:bookmarkStart w:id="18" w:name="_1t3h5sf" w:colFirst="0" w:colLast="0"/>
+      <w:bookmarkEnd w:id="18"/>
+      <w:commentRangeStart w:id="19"/>
       <w:r>
         <w:t>Sección 4.</w:t>
       </w:r>
@@ -2017,9 +2116,9 @@
         <w:tab/>
         <w:t>Reglas de negocio</w:t>
       </w:r>
-      <w:commentRangeEnd w:id="17"/>
-      <w:r>
-        <w:commentReference w:id="17"/>
+      <w:commentRangeEnd w:id="19"/>
+      <w:r>
+        <w:commentReference w:id="19"/>
       </w:r>
     </w:p>
     <w:p>
@@ -2030,8 +2129,8 @@
           <w:numId w:val="5"/>
         </w:numPr>
       </w:pPr>
-      <w:bookmarkStart w:id="18" w:name="_hisakue5iueq" w:colFirst="0" w:colLast="0"/>
-      <w:bookmarkEnd w:id="18"/>
+      <w:bookmarkStart w:id="20" w:name="_hisakue5iueq" w:colFirst="0" w:colLast="0"/>
+      <w:bookmarkEnd w:id="20"/>
       <w:r>
         <w:rPr>
           <w:rFonts w:ascii="Arial" w:eastAsia="Arial" w:hAnsi="Arial" w:cs="Arial"/>
@@ -2206,24 +2305,24 @@
         </w:numPr>
         <w:contextualSpacing/>
       </w:pPr>
-      <w:commentRangeStart w:id="19"/>
+      <w:commentRangeStart w:id="21"/>
       <w:r>
         <w:t xml:space="preserve">Un </w:t>
       </w:r>
-      <w:commentRangeEnd w:id="19"/>
-      <w:r>
-        <w:commentReference w:id="19"/>
+      <w:commentRangeEnd w:id="21"/>
+      <w:r>
+        <w:commentReference w:id="21"/>
       </w:r>
       <w:r>
         <w:t xml:space="preserve">usuario </w:t>
       </w:r>
-      <w:commentRangeStart w:id="20"/>
+      <w:commentRangeStart w:id="22"/>
       <w:r>
         <w:t xml:space="preserve">no puede participar (elegir una opción) en una encuesta más de una vez. </w:t>
       </w:r>
-      <w:commentRangeEnd w:id="20"/>
-      <w:r>
-        <w:commentReference w:id="20"/>
+      <w:commentRangeEnd w:id="22"/>
+      <w:r>
+        <w:commentReference w:id="22"/>
       </w:r>
     </w:p>
     <w:p/>
@@ -2235,8 +2334,8 @@
         </w:numPr>
         <w:contextualSpacing/>
       </w:pPr>
-      <w:bookmarkStart w:id="21" w:name="_4d34og8" w:colFirst="0" w:colLast="0"/>
-      <w:bookmarkEnd w:id="21"/>
+      <w:bookmarkStart w:id="23" w:name="_4d34og8" w:colFirst="0" w:colLast="0"/>
+      <w:bookmarkEnd w:id="23"/>
       <w:r>
         <w:t>Un usuario no puede participar (elegir una opción) en su propia encuesta.</w:t>
       </w:r>
@@ -2254,7 +2353,7 @@
 
 <file path=word/comments.xml><?xml version="1.0" encoding="utf-8"?>
 <w:comments xmlns:wpc="http://schemas.microsoft.com/office/word/2010/wordprocessingCanvas" xmlns:mc="http://schemas.openxmlformats.org/markup-compatibility/2006" xmlns:o="urn:schemas-microsoft-com:office:office" xmlns:r="http://schemas.openxmlformats.org/officeDocument/2006/relationships" xmlns:m="http://schemas.openxmlformats.org/officeDocument/2006/math" xmlns:v="urn:schemas-microsoft-com:vml" xmlns:wp14="http://schemas.microsoft.com/office/word/2010/wordprocessingDrawing" xmlns:wp="http://schemas.openxmlformats.org/drawingml/2006/wordprocessingDrawing" xmlns:w10="urn:schemas-microsoft-com:office:word" xmlns:w="http://schemas.openxmlformats.org/wordprocessingml/2006/main" xmlns:w14="http://schemas.microsoft.com/office/word/2010/wordml" xmlns:w15="http://schemas.microsoft.com/office/word/2012/wordml" xmlns:wpg="http://schemas.microsoft.com/office/word/2010/wordprocessingGroup" xmlns:wpi="http://schemas.microsoft.com/office/word/2010/wordprocessingInk" xmlns:wne="http://schemas.microsoft.com/office/word/2006/wordml" xmlns:wps="http://schemas.microsoft.com/office/word/2010/wordprocessingShape" mc:Ignorable="w14 w15 wp14">
-  <w:comment w:id="5" w:author="Mauro Ciancio" w:date="2017-10-29T14:37:00Z" w:initials="">
+  <w:comment w:id="6" w:author="Mauro Ciancio" w:date="2017-10-29T14:37:00Z" w:initials="">
     <w:p>
       <w:pPr>
         <w:widowControl w:val="0"/>
@@ -2357,7 +2456,7 @@
       </w:r>
     </w:p>
   </w:comment>
-  <w:comment w:id="6" w:author="Rodri Aparicio" w:date="2017-11-04T03:03:00Z" w:initials="">
+  <w:comment w:id="7" w:author="Rodri Aparicio" w:date="2017-11-04T03:03:00Z" w:initials="">
     <w:p>
       <w:pPr>
         <w:widowControl w:val="0"/>
@@ -2413,7 +2512,7 @@
       </w:r>
     </w:p>
   </w:comment>
-  <w:comment w:id="7" w:author="Mauro Ciancio" w:date="2017-11-08T22:28:00Z" w:initials="">
+  <w:comment w:id="8" w:author="Mauro Ciancio" w:date="2017-11-08T22:28:00Z" w:initials="">
     <w:p>
       <w:pPr>
         <w:widowControl w:val="0"/>
@@ -2433,7 +2532,7 @@
       </w:r>
     </w:p>
   </w:comment>
-  <w:comment w:id="8" w:author="Mauro Ciancio" w:date="2017-11-08T22:31:00Z" w:initials="">
+  <w:comment w:id="9" w:author="Mauro Ciancio" w:date="2017-11-08T22:31:00Z" w:initials="">
     <w:p>
       <w:pPr>
         <w:widowControl w:val="0"/>
@@ -2482,7 +2581,7 @@
       </w:r>
     </w:p>
   </w:comment>
-  <w:comment w:id="9" w:author="Mauro Ciancio" w:date="2017-11-08T22:33:00Z" w:initials="">
+  <w:comment w:id="10" w:author="Mauro Ciancio" w:date="2017-11-08T22:33:00Z" w:initials="">
     <w:p>
       <w:pPr>
         <w:widowControl w:val="0"/>
@@ -2502,7 +2601,7 @@
       </w:r>
     </w:p>
   </w:comment>
-  <w:comment w:id="10" w:author="Mauro Ciancio" w:date="2017-11-08T22:34:00Z" w:initials="">
+  <w:comment w:id="11" w:author="Mauro Ciancio" w:date="2017-11-08T22:34:00Z" w:initials="">
     <w:p>
       <w:pPr>
         <w:widowControl w:val="0"/>
@@ -2522,7 +2621,7 @@
       </w:r>
     </w:p>
   </w:comment>
-  <w:comment w:id="11" w:author="Mariano Martín" w:date="2017-11-08T22:47:00Z" w:initials="">
+  <w:comment w:id="12" w:author="Mariano Martín" w:date="2017-11-08T22:47:00Z" w:initials="">
     <w:p>
       <w:pPr>
         <w:widowControl w:val="0"/>
@@ -2596,7 +2695,7 @@
       </w:r>
     </w:p>
   </w:comment>
-  <w:comment w:id="17" w:author="Mauro Ciancio" w:date="2017-10-29T14:40:00Z" w:initials="">
+  <w:comment w:id="16" w:author="Mauro Ciancio" w:date="2017-10-29T14:39:00Z" w:initials="">
     <w:p>
       <w:pPr>
         <w:widowControl w:val="0"/>
@@ -2612,11 +2711,11 @@
           <w:sz w:val="22"/>
           <w:szCs w:val="22"/>
         </w:rPr>
-        <w:t>Está bueno esto. En general es mejor si las reglas de negocio están en la historia que tienen sentido. De esa forma la persona que tiene que implementar o probar la historia, sabe los casos que tiene que contemplar.</w:t>
+        <w:t>Bien, vean la pregunta que hice en el diagrama de clases.</w:t>
       </w:r>
     </w:p>
   </w:comment>
-  <w:comment w:id="19" w:author="Mauro Ciancio" w:date="2017-10-29T14:39:00Z" w:initials="">
+  <w:comment w:id="17" w:author="Mauro Ciancio" w:date="2017-10-29T14:39:00Z" w:initials="">
     <w:p>
       <w:pPr>
         <w:widowControl w:val="0"/>
@@ -2636,7 +2735,47 @@
       </w:r>
     </w:p>
   </w:comment>
-  <w:comment w:id="20" w:author="Mauro Ciancio" w:date="2017-10-29T14:39:00Z" w:initials="">
+  <w:comment w:id="19" w:author="Mauro Ciancio" w:date="2017-10-29T14:40:00Z" w:initials="">
+    <w:p>
+      <w:pPr>
+        <w:widowControl w:val="0"/>
+        <w:spacing w:after="0" w:line="240" w:lineRule="auto"/>
+        <w:ind w:left="0"/>
+        <w:rPr>
+          <w:sz w:val="22"/>
+          <w:szCs w:val="22"/>
+        </w:rPr>
+      </w:pPr>
+      <w:r>
+        <w:rPr>
+          <w:sz w:val="22"/>
+          <w:szCs w:val="22"/>
+        </w:rPr>
+        <w:t>Está bueno esto. En general es mejor si las reglas de negocio están en la historia que tienen sentido. De esa forma la persona que tiene que implementar o probar la historia, sabe los casos que tiene que contemplar.</w:t>
+      </w:r>
+    </w:p>
+  </w:comment>
+  <w:comment w:id="21" w:author="Mauro Ciancio" w:date="2017-10-29T14:39:00Z" w:initials="">
+    <w:p>
+      <w:pPr>
+        <w:widowControl w:val="0"/>
+        <w:spacing w:after="0" w:line="240" w:lineRule="auto"/>
+        <w:ind w:left="0"/>
+        <w:rPr>
+          <w:sz w:val="22"/>
+          <w:szCs w:val="22"/>
+        </w:rPr>
+      </w:pPr>
+      <w:r>
+        <w:rPr>
+          <w:sz w:val="22"/>
+          <w:szCs w:val="22"/>
+        </w:rPr>
+        <w:t>Bien, vean la pregunta que hice en el diagrama de clases.</w:t>
+      </w:r>
+    </w:p>
+  </w:comment>
+  <w:comment w:id="22" w:author="Mauro Ciancio" w:date="2017-10-29T14:39:00Z" w:initials="">
     <w:p>
       <w:pPr>
         <w:widowControl w:val="0"/>
@@ -2668,6 +2807,8 @@
   <w15:commentEx w15:paraId="53A8433E" w15:done="0"/>
   <w15:commentEx w15:paraId="792888EC" w15:done="0"/>
   <w15:commentEx w15:paraId="4422204D" w15:done="0"/>
+  <w15:commentEx w15:paraId="6901BE99" w15:done="0"/>
+  <w15:commentEx w15:paraId="02F9F37D" w15:done="0"/>
   <w15:commentEx w15:paraId="6C3E145E" w15:done="0"/>
   <w15:commentEx w15:paraId="24A057A8" w15:done="0"/>
   <w15:commentEx w15:paraId="364F8519" w15:done="0"/>
@@ -2763,7 +2904,7 @@
         <w:sz w:val="16"/>
         <w:szCs w:val="16"/>
       </w:rPr>
-      <w:t>4</w:t>
+      <w:t>5</w:t>
     </w:r>
     <w:r>
       <w:rPr>
@@ -3039,6 +3180,121 @@
 <file path=word/numbering.xml><?xml version="1.0" encoding="utf-8"?>
 <w:numbering xmlns:wpc="http://schemas.microsoft.com/office/word/2010/wordprocessingCanvas" xmlns:mc="http://schemas.openxmlformats.org/markup-compatibility/2006" xmlns:o="urn:schemas-microsoft-com:office:office" xmlns:r="http://schemas.openxmlformats.org/officeDocument/2006/relationships" xmlns:m="http://schemas.openxmlformats.org/officeDocument/2006/math" xmlns:v="urn:schemas-microsoft-com:vml" xmlns:wp14="http://schemas.microsoft.com/office/word/2010/wordprocessingDrawing" xmlns:wp="http://schemas.openxmlformats.org/drawingml/2006/wordprocessingDrawing" xmlns:w10="urn:schemas-microsoft-com:office:word" xmlns:w="http://schemas.openxmlformats.org/wordprocessingml/2006/main" xmlns:w14="http://schemas.microsoft.com/office/word/2010/wordml" xmlns:w15="http://schemas.microsoft.com/office/word/2012/wordml" xmlns:wpg="http://schemas.microsoft.com/office/word/2010/wordprocessingGroup" xmlns:wpi="http://schemas.microsoft.com/office/word/2010/wordprocessingInk" xmlns:wne="http://schemas.microsoft.com/office/word/2006/wordml" xmlns:wps="http://schemas.microsoft.com/office/word/2010/wordprocessingShape" mc:Ignorable="w14 w15 wp14">
   <w:abstractNum w:abstractNumId="0" w15:restartNumberingAfterBreak="0">
+    <w:nsid w:val="16E63542"/>
+    <w:multiLevelType w:val="multilevel"/>
+    <w:tmpl w:val="C4FA57B2"/>
+    <w:lvl w:ilvl="0">
+      <w:start w:val="1"/>
+      <w:numFmt w:val="bullet"/>
+      <w:lvlText w:val="o"/>
+      <w:lvlJc w:val="left"/>
+      <w:pPr>
+        <w:ind w:left="630" w:hanging="360"/>
+      </w:pPr>
+      <w:rPr>
+        <w:rFonts w:ascii="Courier New" w:hAnsi="Courier New" w:hint="default"/>
+        <w:sz w:val="20"/>
+        <w:szCs w:val="20"/>
+      </w:rPr>
+    </w:lvl>
+    <w:lvl w:ilvl="1">
+      <w:start w:val="1"/>
+      <w:numFmt w:val="bullet"/>
+      <w:lvlText w:val="o"/>
+      <w:lvlJc w:val="left"/>
+      <w:pPr>
+        <w:ind w:left="1440" w:hanging="360"/>
+      </w:pPr>
+      <w:rPr>
+        <w:rFonts w:ascii="Courier New" w:eastAsia="Courier New" w:hAnsi="Courier New" w:cs="Courier New"/>
+      </w:rPr>
+    </w:lvl>
+    <w:lvl w:ilvl="2">
+      <w:start w:val="1"/>
+      <w:numFmt w:val="bullet"/>
+      <w:lvlText w:val="▪"/>
+      <w:lvlJc w:val="left"/>
+      <w:pPr>
+        <w:ind w:left="2160" w:hanging="360"/>
+      </w:pPr>
+      <w:rPr>
+        <w:rFonts w:ascii="Noto Sans Symbols" w:eastAsia="Noto Sans Symbols" w:hAnsi="Noto Sans Symbols" w:cs="Noto Sans Symbols"/>
+      </w:rPr>
+    </w:lvl>
+    <w:lvl w:ilvl="3">
+      <w:start w:val="1"/>
+      <w:numFmt w:val="bullet"/>
+      <w:lvlText w:val="●"/>
+      <w:lvlJc w:val="left"/>
+      <w:pPr>
+        <w:ind w:left="2880" w:hanging="360"/>
+      </w:pPr>
+      <w:rPr>
+        <w:rFonts w:ascii="Noto Sans Symbols" w:eastAsia="Noto Sans Symbols" w:hAnsi="Noto Sans Symbols" w:cs="Noto Sans Symbols"/>
+      </w:rPr>
+    </w:lvl>
+    <w:lvl w:ilvl="4">
+      <w:start w:val="1"/>
+      <w:numFmt w:val="bullet"/>
+      <w:lvlText w:val="o"/>
+      <w:lvlJc w:val="left"/>
+      <w:pPr>
+        <w:ind w:left="3600" w:hanging="360"/>
+      </w:pPr>
+      <w:rPr>
+        <w:rFonts w:ascii="Courier New" w:eastAsia="Courier New" w:hAnsi="Courier New" w:cs="Courier New"/>
+      </w:rPr>
+    </w:lvl>
+    <w:lvl w:ilvl="5">
+      <w:start w:val="1"/>
+      <w:numFmt w:val="bullet"/>
+      <w:lvlText w:val="▪"/>
+      <w:lvlJc w:val="left"/>
+      <w:pPr>
+        <w:ind w:left="4320" w:hanging="360"/>
+      </w:pPr>
+      <w:rPr>
+        <w:rFonts w:ascii="Noto Sans Symbols" w:eastAsia="Noto Sans Symbols" w:hAnsi="Noto Sans Symbols" w:cs="Noto Sans Symbols"/>
+      </w:rPr>
+    </w:lvl>
+    <w:lvl w:ilvl="6">
+      <w:start w:val="1"/>
+      <w:numFmt w:val="bullet"/>
+      <w:lvlText w:val="●"/>
+      <w:lvlJc w:val="left"/>
+      <w:pPr>
+        <w:ind w:left="5040" w:hanging="360"/>
+      </w:pPr>
+      <w:rPr>
+        <w:rFonts w:ascii="Noto Sans Symbols" w:eastAsia="Noto Sans Symbols" w:hAnsi="Noto Sans Symbols" w:cs="Noto Sans Symbols"/>
+      </w:rPr>
+    </w:lvl>
+    <w:lvl w:ilvl="7">
+      <w:start w:val="1"/>
+      <w:numFmt w:val="bullet"/>
+      <w:lvlText w:val="o"/>
+      <w:lvlJc w:val="left"/>
+      <w:pPr>
+        <w:ind w:left="5760" w:hanging="360"/>
+      </w:pPr>
+      <w:rPr>
+        <w:rFonts w:ascii="Courier New" w:eastAsia="Courier New" w:hAnsi="Courier New" w:cs="Courier New"/>
+      </w:rPr>
+    </w:lvl>
+    <w:lvl w:ilvl="8">
+      <w:start w:val="1"/>
+      <w:numFmt w:val="bullet"/>
+      <w:lvlText w:val="▪"/>
+      <w:lvlJc w:val="left"/>
+      <w:pPr>
+        <w:ind w:left="6480" w:hanging="360"/>
+      </w:pPr>
+      <w:rPr>
+        <w:rFonts w:ascii="Noto Sans Symbols" w:eastAsia="Noto Sans Symbols" w:hAnsi="Noto Sans Symbols" w:cs="Noto Sans Symbols"/>
+      </w:rPr>
+    </w:lvl>
+  </w:abstractNum>
+  <w:abstractNum w:abstractNumId="1" w15:restartNumberingAfterBreak="0">
     <w:nsid w:val="29997EC7"/>
     <w:multiLevelType w:val="multilevel"/>
     <w:tmpl w:val="DF1CC260"/>
@@ -3151,7 +3407,7 @@
       </w:rPr>
     </w:lvl>
   </w:abstractNum>
-  <w:abstractNum w:abstractNumId="1" w15:restartNumberingAfterBreak="0">
+  <w:abstractNum w:abstractNumId="2" w15:restartNumberingAfterBreak="0">
     <w:nsid w:val="2C771912"/>
     <w:multiLevelType w:val="multilevel"/>
     <w:tmpl w:val="0174119A"/>
@@ -3161,7 +3417,7 @@
       <w:lvlText w:val="●"/>
       <w:lvlJc w:val="left"/>
       <w:pPr>
-        <w:ind w:left="720" w:hanging="360"/>
+        <w:ind w:left="630" w:hanging="360"/>
       </w:pPr>
       <w:rPr>
         <w:rFonts w:ascii="Noto Sans Symbols" w:eastAsia="Noto Sans Symbols" w:hAnsi="Noto Sans Symbols" w:cs="Noto Sans Symbols"/>
@@ -3266,7 +3522,7 @@
       </w:rPr>
     </w:lvl>
   </w:abstractNum>
-  <w:abstractNum w:abstractNumId="2" w15:restartNumberingAfterBreak="0">
+  <w:abstractNum w:abstractNumId="3" w15:restartNumberingAfterBreak="0">
     <w:nsid w:val="38A314A8"/>
     <w:multiLevelType w:val="multilevel"/>
     <w:tmpl w:val="38CEB626"/>
@@ -3397,7 +3653,7 @@
       </w:rPr>
     </w:lvl>
   </w:abstractNum>
-  <w:abstractNum w:abstractNumId="3" w15:restartNumberingAfterBreak="0">
+  <w:abstractNum w:abstractNumId="4" w15:restartNumberingAfterBreak="0">
     <w:nsid w:val="4BAC3967"/>
     <w:multiLevelType w:val="multilevel"/>
     <w:tmpl w:val="A7283C66"/>
@@ -3512,7 +3768,7 @@
       </w:rPr>
     </w:lvl>
   </w:abstractNum>
-  <w:abstractNum w:abstractNumId="4" w15:restartNumberingAfterBreak="0">
+  <w:abstractNum w:abstractNumId="5" w15:restartNumberingAfterBreak="0">
     <w:nsid w:val="50EB0498"/>
     <w:multiLevelType w:val="multilevel"/>
     <w:tmpl w:val="DE56148A"/>
@@ -3626,19 +3882,22 @@
     </w:lvl>
   </w:abstractNum>
   <w:num w:numId="1">
+    <w:abstractNumId w:val="5"/>
+  </w:num>
+  <w:num w:numId="2">
+    <w:abstractNumId w:val="3"/>
+  </w:num>
+  <w:num w:numId="3">
+    <w:abstractNumId w:val="1"/>
+  </w:num>
+  <w:num w:numId="4">
+    <w:abstractNumId w:val="2"/>
+  </w:num>
+  <w:num w:numId="5">
     <w:abstractNumId w:val="4"/>
   </w:num>
-  <w:num w:numId="2">
-    <w:abstractNumId w:val="2"/>
-  </w:num>
-  <w:num w:numId="3">
+  <w:num w:numId="6">
     <w:abstractNumId w:val="0"/>
-  </w:num>
-  <w:num w:numId="4">
-    <w:abstractNumId w:val="1"/>
-  </w:num>
-  <w:num w:numId="5">
-    <w:abstractNumId w:val="3"/>
   </w:num>
 </w:numbering>
 </file>
@@ -4296,6 +4555,16 @@
       <w:szCs w:val="18"/>
     </w:rPr>
   </w:style>
+  <w:style w:type="paragraph" w:styleId="Prrafodelista">
+    <w:name w:val="List Paragraph"/>
+    <w:basedOn w:val="Normal"/>
+    <w:uiPriority w:val="34"/>
+    <w:qFormat/>
+    <w:rsid w:val="008A6D30"/>
+    <w:pPr>
+      <w:contextualSpacing/>
+    </w:pPr>
+  </w:style>
 </w:styles>
 </file>
 
@@ -4624,7 +4893,7 @@
 </file>
 
 <file path=customXml/itemProps1.xml><?xml version="1.0" encoding="utf-8"?>
-<ds:datastoreItem xmlns:ds="http://schemas.openxmlformats.org/officeDocument/2006/customXml" ds:itemID="{09198E70-7F3E-499D-968A-D643FD8C297F}">
+<ds:datastoreItem xmlns:ds="http://schemas.openxmlformats.org/officeDocument/2006/customXml" ds:itemID="{01390CCF-7B04-4873-BE7C-799F39847076}">
   <ds:schemaRefs>
     <ds:schemaRef ds:uri="http://schemas.openxmlformats.org/officeDocument/2006/bibliography"/>
   </ds:schemaRefs>

</xml_diff>

<commit_message>
Refactorizacion controladores - se mueven los .get() al servicio
</commit_message>
<xml_diff>
--- a/TP Nuevo Foro FIUBA.docx
+++ b/TP Nuevo Foro FIUBA.docx
@@ -330,13 +330,29 @@
           <w:szCs w:val="30"/>
         </w:rPr>
         <w:br/>
-        <w:t xml:space="preserve">                              Rotili, Germán     (99722)</w:t>
-      </w:r>
+        <w:t xml:space="preserve">                              </w:t>
+      </w:r>
+      <w:proofErr w:type="spellStart"/>
       <w:r>
         <w:rPr>
           <w:sz w:val="30"/>
           <w:szCs w:val="30"/>
         </w:rPr>
+        <w:t>Rotili</w:t>
+      </w:r>
+      <w:proofErr w:type="spellEnd"/>
+      <w:r>
+        <w:rPr>
+          <w:sz w:val="30"/>
+          <w:szCs w:val="30"/>
+        </w:rPr>
+        <w:t>, Germán     (99722)</w:t>
+      </w:r>
+      <w:r>
+        <w:rPr>
+          <w:sz w:val="30"/>
+          <w:szCs w:val="30"/>
+        </w:rPr>
         <w:br/>
       </w:r>
     </w:p>
@@ -348,16 +364,6 @@
     <w:p>
       <w:pPr>
         <w:ind w:left="2160"/>
-      </w:pPr>
-    </w:p>
-    <w:p>
-      <w:pPr>
-        <w:ind w:left="0"/>
-      </w:pPr>
-    </w:p>
-    <w:p>
-      <w:pPr>
-        <w:ind w:left="0"/>
       </w:pPr>
     </w:p>
     <w:p>
@@ -374,41 +380,19 @@
     <w:p>
       <w:pPr>
         <w:spacing w:line="400" w:lineRule="auto"/>
-        <w:ind w:left="0" w:firstLine="720"/>
         <w:rPr>
           <w:rFonts w:ascii="Arial Black" w:eastAsia="Arial Black" w:hAnsi="Arial Black" w:cs="Arial Black"/>
           <w:sz w:val="32"/>
           <w:szCs w:val="32"/>
         </w:rPr>
       </w:pPr>
-    </w:p>
-    <w:p>
-      <w:pPr>
-        <w:spacing w:line="400" w:lineRule="auto"/>
-        <w:ind w:left="0" w:firstLine="720"/>
+      <w:r>
         <w:rPr>
           <w:rFonts w:ascii="Arial Black" w:eastAsia="Arial Black" w:hAnsi="Arial Black" w:cs="Arial Black"/>
           <w:sz w:val="32"/>
           <w:szCs w:val="32"/>
         </w:rPr>
-      </w:pPr>
-    </w:p>
-    <w:p>
-      <w:pPr>
-        <w:spacing w:line="400" w:lineRule="auto"/>
-        <w:ind w:left="0" w:firstLine="720"/>
-        <w:rPr>
-          <w:rFonts w:ascii="Arial Black" w:eastAsia="Arial Black" w:hAnsi="Arial Black" w:cs="Arial Black"/>
-          <w:sz w:val="32"/>
-          <w:szCs w:val="32"/>
-        </w:rPr>
-      </w:pPr>
-      <w:r>
-        <w:rPr>
-          <w:rFonts w:ascii="Arial Black" w:eastAsia="Arial Black" w:hAnsi="Arial Black" w:cs="Arial Black"/>
-          <w:sz w:val="32"/>
-          <w:szCs w:val="32"/>
-        </w:rPr>
+        <w:lastRenderedPageBreak/>
         <w:t>Tabla de Contenidos</w:t>
       </w:r>
     </w:p>
@@ -963,11 +947,6 @@
     </w:p>
     <w:p>
       <w:pPr>
-        <w:ind w:left="1500"/>
-      </w:pPr>
-    </w:p>
-    <w:p>
-      <w:pPr>
         <w:pStyle w:val="Ttulo2"/>
         <w:rPr>
           <w:sz w:val="28"/>
@@ -1085,7 +1064,6 @@
           <w:b/>
           <w:u w:val="single"/>
         </w:rPr>
-        <w:lastRenderedPageBreak/>
         <w:t>Mensaje Privado</w:t>
       </w:r>
       <w:r>
@@ -1102,6 +1080,7 @@
       <w:bookmarkStart w:id="4" w:name="_2et92p0" w:colFirst="0" w:colLast="0"/>
       <w:bookmarkEnd w:id="4"/>
       <w:r>
+        <w:lastRenderedPageBreak/>
         <w:t>Sección 2.</w:t>
       </w:r>
       <w:r>
@@ -1377,6 +1356,14 @@
       </w:pPr>
       <w:bookmarkStart w:id="5" w:name="_GoBack"/>
       <w:bookmarkEnd w:id="5"/>
+    </w:p>
+    <w:p>
+      <w:pPr>
+        <w:spacing w:after="280" w:line="240" w:lineRule="auto"/>
+        <w:rPr>
+          <w:color w:val="24292E"/>
+        </w:rPr>
+      </w:pPr>
       <w:commentRangeStart w:id="6"/>
       <w:commentRangeStart w:id="7"/>
       <w:commentRangeStart w:id="8"/>
@@ -1601,7 +1588,19 @@
         <w:t xml:space="preserve"> de un usuario se calcula </w:t>
       </w:r>
       <w:r>
-        <w:t>haciendo el promedio de todos la</w:t>
+        <w:t>haciendo el promed</w:t>
+      </w:r>
+      <w:r>
+        <w:t xml:space="preserve">io de </w:t>
+      </w:r>
+      <w:r>
+        <w:t>toda</w:t>
+      </w:r>
+      <w:r>
+        <w:t>s</w:t>
+      </w:r>
+      <w:r>
+        <w:t xml:space="preserve"> la</w:t>
       </w:r>
       <w:r>
         <w:t xml:space="preserve">s </w:t>
@@ -1643,77 +1642,10 @@
         </w:tabs>
       </w:pPr>
       <w:r>
-        <w:t xml:space="preserve">Regla asociada: La clasificación de un usuario según su </w:t>
-      </w:r>
-      <w:r>
-        <w:t>promedio</w:t>
-      </w:r>
-      <w:r>
-        <w:t xml:space="preserve"> es: </w:t>
-      </w:r>
-      <w:r>
-        <w:br/>
-        <w:t xml:space="preserve">    </w:t>
-      </w:r>
-      <w:r>
-        <w:t xml:space="preserve">- Un usuario que tenga un promedio de entre cero y uno sobre cinco se considera </w:t>
-      </w:r>
-      <w:r>
-        <w:br/>
-        <w:t xml:space="preserve">      muy desconfiable.</w:t>
-      </w:r>
-      <w:r>
-        <w:br/>
-        <w:t xml:space="preserve">    </w:t>
-      </w:r>
-      <w:r>
-        <w:t xml:space="preserve">- Un usuario que tenga un </w:t>
-      </w:r>
-      <w:r>
-        <w:t>promedio</w:t>
-      </w:r>
-      <w:r>
-        <w:t xml:space="preserve"> de dos sobre cinco se considera desconfiable. </w:t>
-      </w:r>
-      <w:r>
-        <w:br/>
-        <w:t xml:space="preserve">    - Un usuario que tenga un </w:t>
-      </w:r>
-      <w:r>
-        <w:t>promedio</w:t>
-      </w:r>
-      <w:r>
-        <w:t xml:space="preserve"> de tres sobre cinco se considera “tomarlo con   </w:t>
-      </w:r>
-      <w:r>
-        <w:br/>
-        <w:t xml:space="preserve">      pinzas”. </w:t>
-      </w:r>
-      <w:r>
-        <w:br/>
-        <w:t xml:space="preserve">    - Un usuario que tenga un </w:t>
-      </w:r>
-      <w:r>
-        <w:t>promedio</w:t>
-      </w:r>
-      <w:r>
-        <w:t xml:space="preserve"> de cuatro sobre cinco se considera confiable. </w:t>
-      </w:r>
-      <w:r>
-        <w:br/>
-        <w:t xml:space="preserve">    - Un usuario que tenga un </w:t>
-      </w:r>
-      <w:r>
-        <w:t>promedio</w:t>
-      </w:r>
-      <w:r>
-        <w:t xml:space="preserve"> de </w:t>
-      </w:r>
-      <w:r>
-        <w:t xml:space="preserve">cinco sobre cinco </w:t>
-      </w:r>
-      <w:r>
-        <w:t xml:space="preserve">se considera muy confiable. </w:t>
+        <w:t>Regla asociada: El usuario creador de la publicación puede comentar sobre su propia p</w:t>
+      </w:r>
+      <w:r>
+        <w:t>ublicación aún si no pasa el filtro de materias y/o promedio.</w:t>
       </w:r>
     </w:p>
     <w:p>
@@ -1740,6 +1672,11 @@
           <w:ilvl w:val="1"/>
           <w:numId w:val="4"/>
         </w:numPr>
+        <w:rPr>
+          <w:rFonts w:ascii="Arial" w:eastAsia="Arial" w:hAnsi="Arial" w:cs="Arial"/>
+          <w:sz w:val="20"/>
+          <w:szCs w:val="20"/>
+        </w:rPr>
       </w:pPr>
       <w:bookmarkStart w:id="14" w:name="_jlkvz0quefj" w:colFirst="0" w:colLast="0"/>
       <w:bookmarkEnd w:id="14"/>
@@ -1766,6 +1703,52 @@
           <w:szCs w:val="20"/>
         </w:rPr>
         <w:t xml:space="preserve">. </w:t>
+      </w:r>
+    </w:p>
+    <w:p>
+      <w:pPr>
+        <w:pStyle w:val="Ttulo1"/>
+        <w:numPr>
+          <w:ilvl w:val="1"/>
+          <w:numId w:val="4"/>
+        </w:numPr>
+        <w:rPr>
+          <w:rFonts w:ascii="Arial" w:eastAsia="Arial" w:hAnsi="Arial" w:cs="Arial"/>
+          <w:sz w:val="20"/>
+          <w:szCs w:val="20"/>
+        </w:rPr>
+      </w:pPr>
+      <w:r>
+        <w:rPr>
+          <w:rFonts w:ascii="Arial" w:eastAsia="Arial" w:hAnsi="Arial" w:cs="Arial"/>
+          <w:sz w:val="20"/>
+          <w:szCs w:val="20"/>
+        </w:rPr>
+        <w:t xml:space="preserve">Regla asociada: El usuario creador de la publicación puede comentar sobre su propia publicación aún si no pasa el filtro de materias y/o </w:t>
+      </w:r>
+      <w:r>
+        <w:rPr>
+          <w:rFonts w:ascii="Arial" w:eastAsia="Arial" w:hAnsi="Arial" w:cs="Arial"/>
+          <w:sz w:val="20"/>
+          <w:szCs w:val="20"/>
+        </w:rPr>
+        <w:t>promedio</w:t>
+      </w:r>
+      <w:r>
+        <w:rPr>
+          <w:rFonts w:ascii="Arial" w:eastAsia="Arial" w:hAnsi="Arial" w:cs="Arial"/>
+          <w:sz w:val="20"/>
+          <w:szCs w:val="20"/>
+        </w:rPr>
+        <w:t>.</w:t>
+      </w:r>
+      <w:r>
+        <w:rPr>
+          <w:rFonts w:ascii="Arial" w:eastAsia="Arial" w:hAnsi="Arial" w:cs="Arial"/>
+          <w:sz w:val="20"/>
+          <w:szCs w:val="20"/>
+        </w:rPr>
+        <w:br/>
       </w:r>
     </w:p>
     <w:p>
@@ -1825,7 +1808,25 @@
           <w:sz w:val="20"/>
           <w:szCs w:val="20"/>
         </w:rPr>
-        <w:t>Con el fin de dar un feedback sobre un comentario en una publicación, como usuario que subió la publicación, quiero poder ponerl</w:t>
+        <w:t xml:space="preserve">Con el fin de dar un </w:t>
+      </w:r>
+      <w:proofErr w:type="spellStart"/>
+      <w:r>
+        <w:rPr>
+          <w:rFonts w:ascii="Arial" w:eastAsia="Arial" w:hAnsi="Arial" w:cs="Arial"/>
+          <w:sz w:val="20"/>
+          <w:szCs w:val="20"/>
+        </w:rPr>
+        <w:t>feedback</w:t>
+      </w:r>
+      <w:proofErr w:type="spellEnd"/>
+      <w:r>
+        <w:rPr>
+          <w:rFonts w:ascii="Arial" w:eastAsia="Arial" w:hAnsi="Arial" w:cs="Arial"/>
+          <w:sz w:val="20"/>
+          <w:szCs w:val="20"/>
+        </w:rPr>
+        <w:t xml:space="preserve"> sobre un comentario en una publicación, como usuario que subió la publicación, quiero poder ponerl</w:t>
       </w:r>
       <w:r>
         <w:rPr>
@@ -1905,7 +1906,25 @@
           <w:sz w:val="20"/>
           <w:szCs w:val="20"/>
         </w:rPr>
-        <w:t>Con el fin de dar un feedback sobre una publicación, como usuario que no subió la publi</w:t>
+        <w:t xml:space="preserve">Con el fin de dar un </w:t>
+      </w:r>
+      <w:proofErr w:type="spellStart"/>
+      <w:r>
+        <w:rPr>
+          <w:rFonts w:ascii="Arial" w:eastAsia="Arial" w:hAnsi="Arial" w:cs="Arial"/>
+          <w:sz w:val="20"/>
+          <w:szCs w:val="20"/>
+        </w:rPr>
+        <w:t>feedback</w:t>
+      </w:r>
+      <w:proofErr w:type="spellEnd"/>
+      <w:r>
+        <w:rPr>
+          <w:rFonts w:ascii="Arial" w:eastAsia="Arial" w:hAnsi="Arial" w:cs="Arial"/>
+          <w:sz w:val="20"/>
+          <w:szCs w:val="20"/>
+        </w:rPr>
+        <w:t xml:space="preserve"> sobre una publicación, como usuario que no subió la publi</w:t>
       </w:r>
       <w:r>
         <w:rPr>
@@ -1938,7 +1957,25 @@
           <w:sz w:val="20"/>
           <w:szCs w:val="20"/>
         </w:rPr>
-        <w:t xml:space="preserve">Con el fin de realizar una búsqueda de usuarios acotada, como usuario , quiero poder filtrar los resultados de la búsqueda por materias cursadas. </w:t>
+        <w:t xml:space="preserve">Con el fin de realizar una búsqueda de usuarios acotada, como </w:t>
+      </w:r>
+      <w:proofErr w:type="gramStart"/>
+      <w:r>
+        <w:rPr>
+          <w:rFonts w:ascii="Arial" w:eastAsia="Arial" w:hAnsi="Arial" w:cs="Arial"/>
+          <w:sz w:val="20"/>
+          <w:szCs w:val="20"/>
+        </w:rPr>
+        <w:t>usuario ,</w:t>
+      </w:r>
+      <w:proofErr w:type="gramEnd"/>
+      <w:r>
+        <w:rPr>
+          <w:rFonts w:ascii="Arial" w:eastAsia="Arial" w:hAnsi="Arial" w:cs="Arial"/>
+          <w:sz w:val="20"/>
+          <w:szCs w:val="20"/>
+        </w:rPr>
+        <w:t xml:space="preserve"> quiero poder filtrar los resultados de la búsqueda por materias cursadas. </w:t>
       </w:r>
     </w:p>
     <w:p>
@@ -1955,7 +1992,25 @@
           <w:sz w:val="20"/>
           <w:szCs w:val="20"/>
         </w:rPr>
-        <w:t xml:space="preserve">Con el fin de realizar una búsqueda de usuarios acotada, como usuario , quiero poder filtrar los resultados de la búsqueda por </w:t>
+        <w:t xml:space="preserve">Con el fin de realizar una búsqueda de usuarios acotada, como </w:t>
+      </w:r>
+      <w:proofErr w:type="gramStart"/>
+      <w:r>
+        <w:rPr>
+          <w:rFonts w:ascii="Arial" w:eastAsia="Arial" w:hAnsi="Arial" w:cs="Arial"/>
+          <w:sz w:val="20"/>
+          <w:szCs w:val="20"/>
+        </w:rPr>
+        <w:t>usuario ,</w:t>
+      </w:r>
+      <w:proofErr w:type="gramEnd"/>
+      <w:r>
+        <w:rPr>
+          <w:rFonts w:ascii="Arial" w:eastAsia="Arial" w:hAnsi="Arial" w:cs="Arial"/>
+          <w:sz w:val="20"/>
+          <w:szCs w:val="20"/>
+        </w:rPr>
+        <w:t xml:space="preserve"> quiero poder filtrar los resultados de la búsqueda por </w:t>
       </w:r>
       <w:r>
         <w:rPr>
@@ -1988,7 +2043,25 @@
           <w:sz w:val="20"/>
           <w:szCs w:val="20"/>
         </w:rPr>
-        <w:t xml:space="preserve">Con el fin de compartir archivos externos, como usuario , quiero poder adjuntar archivos a publicaciones y mensajes privados. </w:t>
+        <w:t xml:space="preserve">Con el fin de compartir archivos externos, como </w:t>
+      </w:r>
+      <w:proofErr w:type="gramStart"/>
+      <w:r>
+        <w:rPr>
+          <w:rFonts w:ascii="Arial" w:eastAsia="Arial" w:hAnsi="Arial" w:cs="Arial"/>
+          <w:sz w:val="20"/>
+          <w:szCs w:val="20"/>
+        </w:rPr>
+        <w:t>usuario ,</w:t>
+      </w:r>
+      <w:proofErr w:type="gramEnd"/>
+      <w:r>
+        <w:rPr>
+          <w:rFonts w:ascii="Arial" w:eastAsia="Arial" w:hAnsi="Arial" w:cs="Arial"/>
+          <w:sz w:val="20"/>
+          <w:szCs w:val="20"/>
+        </w:rPr>
+        <w:t xml:space="preserve"> quiero poder adjuntar archivos a publicaciones y mensajes privados. </w:t>
       </w:r>
     </w:p>
     <w:p>
@@ -2091,10 +2164,7 @@
         <w:ind w:left="990"/>
       </w:pPr>
       <w:r>
-        <w:t xml:space="preserve">Regla asociada: </w:t>
-      </w:r>
-      <w:r>
-        <w:t>Un usuario no puede participar (elegir una opción) en su propia encuesta.</w:t>
+        <w:t>Regla asociada: Un usuario no puede participar (elegir una opción) en su propia encuesta.</w:t>
       </w:r>
     </w:p>
     <w:p>
@@ -2128,6 +2198,11 @@
           <w:ilvl w:val="0"/>
           <w:numId w:val="5"/>
         </w:numPr>
+        <w:rPr>
+          <w:rFonts w:ascii="Arial" w:eastAsia="Arial" w:hAnsi="Arial" w:cs="Arial"/>
+          <w:sz w:val="20"/>
+          <w:szCs w:val="20"/>
+        </w:rPr>
       </w:pPr>
       <w:bookmarkStart w:id="20" w:name="_hisakue5iueq" w:colFirst="0" w:colLast="0"/>
       <w:bookmarkEnd w:id="20"/>
@@ -2166,20 +2241,11 @@
         <w:contextualSpacing/>
       </w:pPr>
       <w:r>
-        <w:t>Para que un usuario pueda comentar sobre una publicación, esta no debe estar cerrada.</w:t>
-      </w:r>
-    </w:p>
-    <w:p>
-      <w:pPr>
-        <w:spacing w:after="0"/>
-        <w:ind w:left="1440"/>
-      </w:pPr>
-    </w:p>
-    <w:p>
-      <w:pPr>
-        <w:spacing w:after="0"/>
-        <w:ind w:left="1440"/>
-      </w:pPr>
+        <w:t>El usuario creador de la publicación puede comentar sobre su propia publicación aún si no pasa el  filtro de materias y/o promedio.</w:t>
+      </w:r>
+      <w:r>
+        <w:br/>
+      </w:r>
     </w:p>
     <w:p>
       <w:pPr>
@@ -2191,6 +2257,31 @@
         <w:contextualSpacing/>
       </w:pPr>
       <w:r>
+        <w:t>Para que un usuario pueda comentar sobre una publicación, esta no debe estar cerrada.</w:t>
+      </w:r>
+    </w:p>
+    <w:p>
+      <w:pPr>
+        <w:spacing w:after="0"/>
+        <w:ind w:left="1440"/>
+      </w:pPr>
+    </w:p>
+    <w:p>
+      <w:pPr>
+        <w:spacing w:after="0"/>
+        <w:ind w:left="1440"/>
+      </w:pPr>
+    </w:p>
+    <w:p>
+      <w:pPr>
+        <w:numPr>
+          <w:ilvl w:val="0"/>
+          <w:numId w:val="5"/>
+        </w:numPr>
+        <w:spacing w:after="0"/>
+        <w:contextualSpacing/>
+      </w:pPr>
+      <w:r>
         <w:t xml:space="preserve">El </w:t>
       </w:r>
       <w:r>
@@ -2200,7 +2291,15 @@
         <w:t xml:space="preserve">de un usuario se calcula </w:t>
       </w:r>
       <w:r>
-        <w:t>haciendo el promedio de todos la</w:t>
+        <w:t xml:space="preserve">haciendo el promedio de </w:t>
+      </w:r>
+      <w:proofErr w:type="gramStart"/>
+      <w:r>
+        <w:t>todos</w:t>
+      </w:r>
+      <w:proofErr w:type="gramEnd"/>
+      <w:r>
+        <w:t xml:space="preserve"> la</w:t>
       </w:r>
       <w:r>
         <w:t xml:space="preserve">s </w:t>
@@ -2398,7 +2497,23 @@
           <w:sz w:val="22"/>
           <w:szCs w:val="22"/>
         </w:rPr>
-        <w:t>* La herencia entre usuario y alumno no siempre es una buena idea. Que pasa si aparece un nuevo "rol" en el sistema. El alumno no se puede convertir en profesor?</w:t>
+        <w:t xml:space="preserve">* La herencia entre usuario y alumno no siempre es una buena idea. </w:t>
+      </w:r>
+      <w:proofErr w:type="spellStart"/>
+      <w:r>
+        <w:rPr>
+          <w:sz w:val="22"/>
+          <w:szCs w:val="22"/>
+        </w:rPr>
+        <w:t>Que</w:t>
+      </w:r>
+      <w:proofErr w:type="spellEnd"/>
+      <w:r>
+        <w:rPr>
+          <w:sz w:val="22"/>
+          <w:szCs w:val="22"/>
+        </w:rPr>
+        <w:t xml:space="preserve"> pasa si aparece un nuevo "rol" en el sistema. El alumno no se puede convertir en profesor?</w:t>
       </w:r>
     </w:p>
     <w:p>
@@ -2416,7 +2531,39 @@
           <w:sz w:val="22"/>
           <w:szCs w:val="22"/>
         </w:rPr>
-        <w:t>* Qué son las interfaces TextoEditableQuePoseeUsuario y TextoQuePoseeUsuario. Suenan raro para un modelo de dominio.</w:t>
+        <w:t xml:space="preserve">* Qué son las interfaces </w:t>
+      </w:r>
+      <w:proofErr w:type="spellStart"/>
+      <w:r>
+        <w:rPr>
+          <w:sz w:val="22"/>
+          <w:szCs w:val="22"/>
+        </w:rPr>
+        <w:t>TextoEditableQuePoseeUsuario</w:t>
+      </w:r>
+      <w:proofErr w:type="spellEnd"/>
+      <w:r>
+        <w:rPr>
+          <w:sz w:val="22"/>
+          <w:szCs w:val="22"/>
+        </w:rPr>
+        <w:t xml:space="preserve"> y </w:t>
+      </w:r>
+      <w:proofErr w:type="spellStart"/>
+      <w:r>
+        <w:rPr>
+          <w:sz w:val="22"/>
+          <w:szCs w:val="22"/>
+        </w:rPr>
+        <w:t>TextoQuePoseeUsuario</w:t>
+      </w:r>
+      <w:proofErr w:type="spellEnd"/>
+      <w:r>
+        <w:rPr>
+          <w:sz w:val="22"/>
+          <w:szCs w:val="22"/>
+        </w:rPr>
+        <w:t>. Suenan raro para un modelo de dominio.</w:t>
       </w:r>
     </w:p>
     <w:p>
@@ -2490,7 +2637,71 @@
           <w:sz w:val="22"/>
           <w:szCs w:val="22"/>
         </w:rPr>
-        <w:t>Quería saber que opinás acerca de tener en el usuario tanto el puntaje actual como el historial de puntajes. Esto es debido a que para calcular el nuevo puntaje actual cuando alguien califica, no se puede hacer con el promedio de este mismo con el actual, se debe hacer con todos los puntajes (el promedio del promedio no es igual al promedio total). Para persistir esto pensé en por un lado el puntaje actual en la tabla de usuario (es un value object) y después tener una tabla puntaje que cada fila tenga el numero del puntaje y el id del usuario.</w:t>
+        <w:t xml:space="preserve">Quería saber que </w:t>
+      </w:r>
+      <w:proofErr w:type="spellStart"/>
+      <w:r>
+        <w:rPr>
+          <w:sz w:val="22"/>
+          <w:szCs w:val="22"/>
+        </w:rPr>
+        <w:t>opinás</w:t>
+      </w:r>
+      <w:proofErr w:type="spellEnd"/>
+      <w:r>
+        <w:rPr>
+          <w:sz w:val="22"/>
+          <w:szCs w:val="22"/>
+        </w:rPr>
+        <w:t xml:space="preserve"> acerca de tener en el usuario tanto el puntaje actual como el historial de puntajes. Esto es debido a que para calcular el nuevo puntaje actual cuando alguien califica, no se puede hacer con el promedio de este mismo con el actual, se debe hacer con todos los puntajes (el promedio del promedio no es igual al promedio total). Para persistir esto pensé en por un lado el puntaje actual en la tabla de usuario (es un </w:t>
+      </w:r>
+      <w:proofErr w:type="spellStart"/>
+      <w:r>
+        <w:rPr>
+          <w:sz w:val="22"/>
+          <w:szCs w:val="22"/>
+        </w:rPr>
+        <w:t>value</w:t>
+      </w:r>
+      <w:proofErr w:type="spellEnd"/>
+      <w:r>
+        <w:rPr>
+          <w:sz w:val="22"/>
+          <w:szCs w:val="22"/>
+        </w:rPr>
+        <w:t xml:space="preserve"> </w:t>
+      </w:r>
+      <w:proofErr w:type="spellStart"/>
+      <w:r>
+        <w:rPr>
+          <w:sz w:val="22"/>
+          <w:szCs w:val="22"/>
+        </w:rPr>
+        <w:t>object</w:t>
+      </w:r>
+      <w:proofErr w:type="spellEnd"/>
+      <w:r>
+        <w:rPr>
+          <w:sz w:val="22"/>
+          <w:szCs w:val="22"/>
+        </w:rPr>
+        <w:t xml:space="preserve">) y después tener una tabla puntaje que cada fila tenga el </w:t>
+      </w:r>
+      <w:proofErr w:type="spellStart"/>
+      <w:r>
+        <w:rPr>
+          <w:sz w:val="22"/>
+          <w:szCs w:val="22"/>
+        </w:rPr>
+        <w:t>numero</w:t>
+      </w:r>
+      <w:proofErr w:type="spellEnd"/>
+      <w:r>
+        <w:rPr>
+          <w:sz w:val="22"/>
+          <w:szCs w:val="22"/>
+        </w:rPr>
+        <w:t xml:space="preserve"> del puntaje y el id del usuario.</w:t>
       </w:r>
     </w:p>
     <w:p>
@@ -2508,7 +2719,23 @@
           <w:sz w:val="22"/>
           <w:szCs w:val="22"/>
         </w:rPr>
-        <w:t>Después sobre las relaciones muchos a muchos sólo vimos que está entre mensaje y usuario, pero un mensaje sólo tiene como máximo 2 usuarios (el emisor y el remitente), por lo que pensamos que no haría falta una tabla auxiliar y podríamos tener estos dos ids de usuarios dentro de la tabla mensaje. Qué te parece?</w:t>
+        <w:t xml:space="preserve">Después sobre las relaciones muchos a muchos sólo vimos que está entre mensaje y usuario, pero un mensaje sólo tiene como máximo 2 usuarios (el emisor y el remitente), por lo que pensamos que no haría falta una tabla auxiliar y podríamos tener estos dos </w:t>
+      </w:r>
+      <w:proofErr w:type="spellStart"/>
+      <w:r>
+        <w:rPr>
+          <w:sz w:val="22"/>
+          <w:szCs w:val="22"/>
+        </w:rPr>
+        <w:t>ids</w:t>
+      </w:r>
+      <w:proofErr w:type="spellEnd"/>
+      <w:r>
+        <w:rPr>
+          <w:sz w:val="22"/>
+          <w:szCs w:val="22"/>
+        </w:rPr>
+        <w:t xml:space="preserve"> de usuarios dentro de la tabla mensaje. Qué te parece?</w:t>
       </w:r>
     </w:p>
   </w:comment>
@@ -2548,7 +2775,23 @@
           <w:sz w:val="22"/>
           <w:szCs w:val="22"/>
         </w:rPr>
-        <w:t>&gt; Quería saber que opinás acerca de tener en el usuario tanto el puntaje actual como el historial de puntajes</w:t>
+        <w:t xml:space="preserve">&gt; Quería saber que </w:t>
+      </w:r>
+      <w:proofErr w:type="spellStart"/>
+      <w:r>
+        <w:rPr>
+          <w:sz w:val="22"/>
+          <w:szCs w:val="22"/>
+        </w:rPr>
+        <w:t>opinás</w:t>
+      </w:r>
+      <w:proofErr w:type="spellEnd"/>
+      <w:r>
+        <w:rPr>
+          <w:sz w:val="22"/>
+          <w:szCs w:val="22"/>
+        </w:rPr>
+        <w:t xml:space="preserve"> acerca de tener en el usuario tanto el puntaje actual como el historial de puntajes</w:t>
       </w:r>
     </w:p>
     <w:p>
@@ -2577,7 +2820,39 @@
           <w:sz w:val="22"/>
           <w:szCs w:val="22"/>
         </w:rPr>
-        <w:t>De donde sale el puntaje del usuario? Mas alla de si tener el valor computado o no, no me queda claro, viendo el diagrama, que cosa que hace el usuario puede ser puntuada. Sus comentarios? Veamos eso primero y después vemos si es necesario tener redundancia en el modelo.</w:t>
+        <w:t xml:space="preserve">De donde sale el puntaje del usuario? </w:t>
+      </w:r>
+      <w:proofErr w:type="spellStart"/>
+      <w:r>
+        <w:rPr>
+          <w:sz w:val="22"/>
+          <w:szCs w:val="22"/>
+        </w:rPr>
+        <w:t>Mas</w:t>
+      </w:r>
+      <w:proofErr w:type="spellEnd"/>
+      <w:r>
+        <w:rPr>
+          <w:sz w:val="22"/>
+          <w:szCs w:val="22"/>
+        </w:rPr>
+        <w:t xml:space="preserve"> </w:t>
+      </w:r>
+      <w:proofErr w:type="spellStart"/>
+      <w:r>
+        <w:rPr>
+          <w:sz w:val="22"/>
+          <w:szCs w:val="22"/>
+        </w:rPr>
+        <w:t>alla</w:t>
+      </w:r>
+      <w:proofErr w:type="spellEnd"/>
+      <w:r>
+        <w:rPr>
+          <w:sz w:val="22"/>
+          <w:szCs w:val="22"/>
+        </w:rPr>
+        <w:t xml:space="preserve"> de si tener el valor computado o no, no me queda claro, viendo el diagrama, que cosa que hace el usuario puede ser puntuada. Sus comentarios? Veamos eso primero y después vemos si es necesario tener redundancia en el modelo.</w:t>
       </w:r>
     </w:p>
   </w:comment>
@@ -2597,7 +2872,23 @@
           <w:sz w:val="22"/>
           <w:szCs w:val="22"/>
         </w:rPr>
-        <w:t>No hay una relación explicita entre encuesta y usuario. Veo el atributo que dice usuarioQueVotaron, pero lo veo muy pobre. Tiene que haber una relación explícita entre usuario y encuesta. Es importante para el sistema que un usuario no vote dos veces. Debería haber una entidad que muestre esto.</w:t>
+        <w:t xml:space="preserve">No hay una relación explicita entre encuesta y usuario. Veo el atributo que dice </w:t>
+      </w:r>
+      <w:proofErr w:type="spellStart"/>
+      <w:r>
+        <w:rPr>
+          <w:sz w:val="22"/>
+          <w:szCs w:val="22"/>
+        </w:rPr>
+        <w:t>usuarioQueVotaron</w:t>
+      </w:r>
+      <w:proofErr w:type="spellEnd"/>
+      <w:r>
+        <w:rPr>
+          <w:sz w:val="22"/>
+          <w:szCs w:val="22"/>
+        </w:rPr>
+        <w:t>, pero lo veo muy pobre. Tiene que haber una relación explícita entre usuario y encuesta. Es importante para el sistema que un usuario no vote dos veces. Debería haber una entidad que muestre esto.</w:t>
       </w:r>
     </w:p>
   </w:comment>
@@ -2617,7 +2908,39 @@
           <w:sz w:val="22"/>
           <w:szCs w:val="22"/>
         </w:rPr>
-        <w:t>Respecto a los mensajes, se puede tener 2 atributos, emisor y receptor, pero se complican las consultas. Si quiero ver todos mis mensajes, tengo que hacer un or entre mensaje enviado o recibido por mi. Si quiero ver los enviados tengo que mirar solo un campo, si quiero ver los recibidos tengo que mirar el otro. Piensen si se puede modelar de otra forma y lo charlamos.</w:t>
+        <w:t xml:space="preserve">Respecto a los mensajes, se puede tener 2 atributos, emisor y receptor, pero se complican las consultas. Si quiero ver todos mis mensajes, tengo que hacer un </w:t>
+      </w:r>
+      <w:proofErr w:type="spellStart"/>
+      <w:r>
+        <w:rPr>
+          <w:sz w:val="22"/>
+          <w:szCs w:val="22"/>
+        </w:rPr>
+        <w:t>or</w:t>
+      </w:r>
+      <w:proofErr w:type="spellEnd"/>
+      <w:r>
+        <w:rPr>
+          <w:sz w:val="22"/>
+          <w:szCs w:val="22"/>
+        </w:rPr>
+        <w:t xml:space="preserve"> entre mensaje enviado o recibido por </w:t>
+      </w:r>
+      <w:proofErr w:type="spellStart"/>
+      <w:r>
+        <w:rPr>
+          <w:sz w:val="22"/>
+          <w:szCs w:val="22"/>
+        </w:rPr>
+        <w:t>mi</w:t>
+      </w:r>
+      <w:proofErr w:type="spellEnd"/>
+      <w:r>
+        <w:rPr>
+          <w:sz w:val="22"/>
+          <w:szCs w:val="22"/>
+        </w:rPr>
+        <w:t>. Si quiero ver los enviados tengo que mirar solo un campo, si quiero ver los recibidos tengo que mirar el otro. Piensen si se puede modelar de otra forma y lo charlamos.</w:t>
       </w:r>
     </w:p>
   </w:comment>
@@ -2904,7 +3227,7 @@
         <w:sz w:val="16"/>
         <w:szCs w:val="16"/>
       </w:rPr>
-      <w:t>5</w:t>
+      <w:t>8</w:t>
     </w:r>
     <w:r>
       <w:rPr>
@@ -3006,7 +3329,23 @@
         <w:sz w:val="16"/>
         <w:szCs w:val="16"/>
       </w:rPr>
-      <w:t>DIR Document 25SY-1-0</w:t>
+      <w:t xml:space="preserve">DIR </w:t>
+    </w:r>
+    <w:proofErr w:type="spellStart"/>
+    <w:r>
+      <w:rPr>
+        <w:sz w:val="16"/>
+        <w:szCs w:val="16"/>
+      </w:rPr>
+      <w:t>Document</w:t>
+    </w:r>
+    <w:proofErr w:type="spellEnd"/>
+    <w:r>
+      <w:rPr>
+        <w:sz w:val="16"/>
+        <w:szCs w:val="16"/>
+      </w:rPr>
+      <w:t xml:space="preserve"> 25SY-1-0</w:t>
     </w:r>
     <w:r>
       <w:rPr>
@@ -4893,7 +5232,7 @@
 </file>
 
 <file path=customXml/itemProps1.xml><?xml version="1.0" encoding="utf-8"?>
-<ds:datastoreItem xmlns:ds="http://schemas.openxmlformats.org/officeDocument/2006/customXml" ds:itemID="{01390CCF-7B04-4873-BE7C-799F39847076}">
+<ds:datastoreItem xmlns:ds="http://schemas.openxmlformats.org/officeDocument/2006/customXml" ds:itemID="{2EBD4088-D5C5-427A-841C-907A8E0287EA}">
   <ds:schemaRefs>
     <ds:schemaRef ds:uri="http://schemas.openxmlformats.org/officeDocument/2006/bibliography"/>
   </ds:schemaRefs>

</xml_diff>